<commit_message>
tests added to robitcs assignment
</commit_message>
<xml_diff>
--- a/Robotics/Assignment1/Report/Report.docx
+++ b/Robotics/Assignment1/Report/Report.docx
@@ -248,16 +248,7 @@
           <w:b w:val="false"/>
           <w:bCs w:val="false"/>
         </w:rPr>
-        <w:t xml:space="preserve">This will be a 2D simulation in pygame (Python) that displays a PID controlled </w:t>
-      </w:r>
-      <w:r>
-        <w:rPr>
-          <w:rStyle w:val="IntenseReference"/>
-          <w:rFonts w:ascii="Liberation Mono" w:hAnsi="Liberation Mono"/>
-          <w:b w:val="false"/>
-          <w:bCs w:val="false"/>
-        </w:rPr>
-        <w:t xml:space="preserve">simulated robot that moves across a grid with a set of static obstacles using the A* pathfinding algorithm. This is applying control theory while being able to test different weights of the PID controller. </w:t>
+        <w:t xml:space="preserve">This will be a 2D simulation in pygame (Python) that displays a PID controlled simulated robot that moves across a grid with a set of static obstacles using the A* pathfinding algorithm. This is applying control theory while being able to test different weights of the PID controller. </w:t>
       </w:r>
     </w:p>
     <w:p>
@@ -313,16 +304,7 @@
           <w:bCs w:val="false"/>
           <w:lang w:val="en-US"/>
         </w:rPr>
-        <w:t>|x1 − x2|</w:t>
-      </w:r>
-      <w:r>
-        <w:rPr>
-          <w:rStyle w:val="IntenseReference"/>
-          <w:b w:val="false"/>
-          <w:bCs w:val="false"/>
-          <w:lang w:val="en-US"/>
-        </w:rPr>
-        <w:t xml:space="preserve"> refers to the difference between of the x coordinates in order to find the horizontal distance. |y1 − y2| refers to the difference between of the y coordinates in order to find the vertical distance. We can use the  Manhattan heuristic as this can be mapped out as a series of straight lines as well as it being able to be directly applied to the A* search algorithim (Laalaoui, Y. and Bouguila, N. (2014)).</w:t>
+        <w:t>|x1 − x2| refers to the difference between of the x coordinates in order to find the horizontal distance. |y1 − y2| refers to the difference between of the y coordinates in order to find the vertical distance. We can use the  Manhattan heuristic as this can be mapped out as a series of straight lines as well as it being able to be directly applied to the A* search algorithim (Laalaoui, Y. and Bouguila, N. (2014)).</w:t>
       </w:r>
     </w:p>
     <w:p>
@@ -853,7 +835,10 @@
         </w:rPr>
       </w:pPr>
       <w:r>
-        <w:rPr/>
+        <w:rPr>
+          <w:b w:val="false"/>
+          <w:bCs w:val="false"/>
+        </w:rPr>
       </w:r>
     </w:p>
     <w:p>
@@ -898,7 +883,7 @@
       </w:tblPr>
       <w:tblGrid>
         <w:gridCol w:w="1841"/>
-        <w:gridCol w:w="2166"/>
+        <w:gridCol w:w="2165"/>
         <w:gridCol w:w="1881"/>
         <w:gridCol w:w="3138"/>
       </w:tblGrid>
@@ -927,7 +912,7 @@
         </w:tc>
         <w:tc>
           <w:tcPr>
-            <w:tcW w:w="2166" w:type="dxa"/>
+            <w:tcW w:w="2165" w:type="dxa"/>
             <w:tcBorders/>
             <w:vAlign w:val="center"/>
           </w:tcPr>
@@ -1010,7 +995,7 @@
         </w:tc>
         <w:tc>
           <w:tcPr>
-            <w:tcW w:w="2166" w:type="dxa"/>
+            <w:tcW w:w="2165" w:type="dxa"/>
             <w:tcBorders/>
             <w:vAlign w:val="center"/>
           </w:tcPr>
@@ -1064,11 +1049,7 @@
             </w:pPr>
             <w:r>
               <w:rPr/>
-              <w:t xml:space="preserve">Fast but </w:t>
-            </w:r>
-            <w:r>
-              <w:rPr/>
-              <w:t>jittery</w:t>
+              <w:t>Fast but jittery</w:t>
             </w:r>
           </w:p>
         </w:tc>
@@ -1097,7 +1078,7 @@
         </w:tc>
         <w:tc>
           <w:tcPr>
-            <w:tcW w:w="2166" w:type="dxa"/>
+            <w:tcW w:w="2165" w:type="dxa"/>
             <w:tcBorders/>
             <w:vAlign w:val="center"/>
           </w:tcPr>
@@ -1180,7 +1161,7 @@
         </w:tc>
         <w:tc>
           <w:tcPr>
-            <w:tcW w:w="2166" w:type="dxa"/>
+            <w:tcW w:w="2165" w:type="dxa"/>
             <w:tcBorders/>
             <w:vAlign w:val="center"/>
           </w:tcPr>
@@ -1283,19 +1264,7 @@
         <w:rPr>
           <w:rStyle w:val="IntenseReference"/>
         </w:rPr>
-        <w:t xml:space="preserve">Run 1 </w:t>
-      </w:r>
-      <w:r>
-        <w:rPr>
-          <w:rStyle w:val="IntenseReference"/>
-        </w:rPr>
-        <w:t>(Under Damped)</w:t>
-      </w:r>
-      <w:r>
-        <w:rPr>
-          <w:rStyle w:val="IntenseReference"/>
-        </w:rPr>
-        <w:t xml:space="preserve">: </w:t>
+        <w:t xml:space="preserve">Run 1 (Under Damped): </w:t>
       </w:r>
     </w:p>
     <w:p>
@@ -1478,50 +1447,7 @@
         <w:rPr>
           <w:rStyle w:val="IntenseReference"/>
         </w:rPr>
-        <w:t xml:space="preserve">Run 2 </w:t>
-      </w:r>
-      <w:r>
-        <w:rPr>
-          <w:rStyle w:val="IntenseReference"/>
-        </w:rPr>
-        <w:t>(Over Damped)</w:t>
-      </w:r>
-      <w:r>
-        <w:rPr>
-          <w:rStyle w:val="IntenseReference"/>
-        </w:rPr>
-        <w:t xml:space="preserve">: </w:t>
-      </w:r>
-    </w:p>
-    <w:p>
-      <w:pPr>
-        <w:pStyle w:val="Normal"/>
-        <w:numPr>
-          <w:ilvl w:val="0"/>
-          <w:numId w:val="1"/>
-        </w:numPr>
-        <w:jc w:val="both"/>
-        <w:rPr>
-          <w:rStyle w:val="IntenseReference"/>
-        </w:rPr>
-      </w:pPr>
-      <w:r>
-        <w:rPr>
-          <w:rStyle w:val="IntenseReference"/>
-        </w:rPr>
-        <w:t xml:space="preserve">Run 3 </w:t>
-      </w:r>
-      <w:r>
-        <w:rPr>
-          <w:rStyle w:val="IntenseReference"/>
-        </w:rPr>
-        <w:t>(Well Tuned)</w:t>
-      </w:r>
-      <w:r>
-        <w:rPr>
-          <w:rStyle w:val="IntenseReference"/>
-        </w:rPr>
-        <w:t xml:space="preserve">: </w:t>
+        <w:t xml:space="preserve">Run 2 (Over Damped): </w:t>
       </w:r>
     </w:p>
     <w:p>
@@ -1538,7 +1464,377 @@
         </w:rPr>
       </w:pPr>
       <w:r>
-        <w:rPr/>
+        <w:rPr>
+          <w:rStyle w:val="IntenseReference"/>
+        </w:rPr>
+        <w:t>t</w:t>
+      </w:r>
+      <w:r>
+        <w:drawing>
+          <wp:anchor behindDoc="0" distT="0" distB="0" distL="0" distR="0" simplePos="0" locked="0" layoutInCell="0" allowOverlap="1" relativeHeight="5">
+            <wp:simplePos x="0" y="0"/>
+            <wp:positionH relativeFrom="column">
+              <wp:align>center</wp:align>
+            </wp:positionH>
+            <wp:positionV relativeFrom="paragraph">
+              <wp:posOffset>635</wp:posOffset>
+            </wp:positionV>
+            <wp:extent cx="5502910" cy="3863975"/>
+            <wp:effectExtent l="0" t="0" r="0" b="0"/>
+            <wp:wrapSquare wrapText="largest"/>
+            <wp:docPr id="4" name="Image2" descr=""/>
+            <wp:cNvGraphicFramePr>
+              <a:graphicFrameLocks xmlns:a="http://schemas.openxmlformats.org/drawingml/2006/main" noChangeAspect="1"/>
+            </wp:cNvGraphicFramePr>
+            <a:graphic xmlns:a="http://schemas.openxmlformats.org/drawingml/2006/main">
+              <a:graphicData uri="http://schemas.openxmlformats.org/drawingml/2006/picture">
+                <pic:pic xmlns:pic="http://schemas.openxmlformats.org/drawingml/2006/picture">
+                  <pic:nvPicPr>
+                    <pic:cNvPr id="4" name="Image2" descr=""/>
+                    <pic:cNvPicPr>
+                      <a:picLocks noChangeAspect="1" noChangeArrowheads="1"/>
+                    </pic:cNvPicPr>
+                  </pic:nvPicPr>
+                  <pic:blipFill>
+                    <a:blip r:embed="rId3"/>
+                    <a:stretch>
+                      <a:fillRect/>
+                    </a:stretch>
+                  </pic:blipFill>
+                  <pic:spPr bwMode="auto">
+                    <a:xfrm>
+                      <a:off x="0" y="0"/>
+                      <a:ext cx="5502910" cy="3863975"/>
+                    </a:xfrm>
+                    <a:prstGeom prst="rect">
+                      <a:avLst/>
+                    </a:prstGeom>
+                  </pic:spPr>
+                </pic:pic>
+              </a:graphicData>
+            </a:graphic>
+          </wp:anchor>
+        </w:drawing>
+      </w:r>
+      <w:r>
+        <w:rPr>
+          <w:rStyle w:val="IntenseReference"/>
+          <w:b w:val="false"/>
+          <w:bCs w:val="false"/>
+        </w:rPr>
+        <w:t>ime_to_goal: N/A</w:t>
+      </w:r>
+    </w:p>
+    <w:p>
+      <w:pPr>
+        <w:pStyle w:val="Normal"/>
+        <w:numPr>
+          <w:ilvl w:val="0"/>
+          <w:numId w:val="0"/>
+        </w:numPr>
+        <w:ind w:hanging="0" w:left="720"/>
+        <w:jc w:val="both"/>
+        <w:rPr/>
+      </w:pPr>
+      <w:r>
+        <w:rPr>
+          <w:rStyle w:val="IntenseReference"/>
+          <w:b w:val="false"/>
+          <w:bCs w:val="false"/>
+        </w:rPr>
+        <w:t xml:space="preserve"> </w:t>
+      </w:r>
+      <w:r>
+        <w:rPr>
+          <w:rStyle w:val="IntenseReference"/>
+          <w:b w:val="false"/>
+          <w:bCs w:val="false"/>
+        </w:rPr>
+        <w:t xml:space="preserve">path_length: </w:t>
+      </w:r>
+      <w:r>
+        <w:rPr>
+          <w:rStyle w:val="IntenseReference"/>
+          <w:b w:val="false"/>
+          <w:bCs w:val="false"/>
+        </w:rPr>
+        <w:t>N/A</w:t>
+      </w:r>
+    </w:p>
+    <w:p>
+      <w:pPr>
+        <w:pStyle w:val="Normal"/>
+        <w:numPr>
+          <w:ilvl w:val="0"/>
+          <w:numId w:val="0"/>
+        </w:numPr>
+        <w:ind w:hanging="0" w:left="720"/>
+        <w:jc w:val="both"/>
+        <w:rPr/>
+      </w:pPr>
+      <w:r>
+        <w:rPr>
+          <w:rStyle w:val="IntenseReference"/>
+          <w:b w:val="false"/>
+          <w:bCs w:val="false"/>
+        </w:rPr>
+        <w:t xml:space="preserve"> </w:t>
+      </w:r>
+      <w:r>
+        <w:rPr>
+          <w:rStyle w:val="IntenseReference"/>
+          <w:b w:val="false"/>
+          <w:bCs w:val="false"/>
+        </w:rPr>
+        <w:t xml:space="preserve">avg_cross_track_error: </w:t>
+      </w:r>
+      <w:r>
+        <w:rPr>
+          <w:rStyle w:val="IntenseReference"/>
+          <w:b w:val="false"/>
+          <w:bCs w:val="false"/>
+        </w:rPr>
+        <w:t>N/A</w:t>
+      </w:r>
+    </w:p>
+    <w:p>
+      <w:pPr>
+        <w:pStyle w:val="Normal"/>
+        <w:numPr>
+          <w:ilvl w:val="0"/>
+          <w:numId w:val="0"/>
+        </w:numPr>
+        <w:ind w:hanging="0" w:left="720"/>
+        <w:jc w:val="both"/>
+        <w:rPr/>
+      </w:pPr>
+      <w:r>
+        <w:rPr>
+          <w:rStyle w:val="IntenseReference"/>
+          <w:b w:val="false"/>
+          <w:bCs w:val="false"/>
+        </w:rPr>
+        <w:t xml:space="preserve"> </w:t>
+      </w:r>
+      <w:r>
+        <w:rPr>
+          <w:rStyle w:val="IntenseReference"/>
+          <w:b w:val="false"/>
+          <w:bCs w:val="false"/>
+        </w:rPr>
+        <w:t xml:space="preserve">max_cross_track_error: </w:t>
+      </w:r>
+      <w:r>
+        <w:rPr>
+          <w:rStyle w:val="IntenseReference"/>
+          <w:b w:val="false"/>
+          <w:bCs w:val="false"/>
+        </w:rPr>
+        <w:t>N/A</w:t>
+      </w:r>
+    </w:p>
+    <w:p>
+      <w:pPr>
+        <w:pStyle w:val="Normal"/>
+        <w:numPr>
+          <w:ilvl w:val="0"/>
+          <w:numId w:val="0"/>
+        </w:numPr>
+        <w:ind w:hanging="0" w:left="720"/>
+        <w:jc w:val="both"/>
+        <w:rPr>
+          <w:rStyle w:val="IntenseReference"/>
+        </w:rPr>
+      </w:pPr>
+      <w:r>
+        <w:rPr>
+          <w:rStyle w:val="IntenseReference"/>
+          <w:b w:val="false"/>
+          <w:bCs w:val="false"/>
+        </w:rPr>
+        <w:t xml:space="preserve"> </w:t>
+      </w:r>
+      <w:r>
+        <w:rPr>
+          <w:rStyle w:val="IntenseReference"/>
+          <w:b w:val="false"/>
+          <w:bCs w:val="false"/>
+        </w:rPr>
+        <w:t xml:space="preserve">num_samples: </w:t>
+      </w:r>
+      <w:r>
+        <w:rPr>
+          <w:rStyle w:val="IntenseReference"/>
+          <w:b w:val="false"/>
+          <w:bCs w:val="false"/>
+        </w:rPr>
+        <w:t>N/A</w:t>
+      </w:r>
+    </w:p>
+    <w:p>
+      <w:pPr>
+        <w:pStyle w:val="Normal"/>
+        <w:numPr>
+          <w:ilvl w:val="0"/>
+          <w:numId w:val="1"/>
+        </w:numPr>
+        <w:jc w:val="both"/>
+        <w:rPr>
+          <w:rStyle w:val="IntenseReference"/>
+        </w:rPr>
+      </w:pPr>
+      <w:r>
+        <w:rPr>
+          <w:rStyle w:val="IntenseReference"/>
+        </w:rPr>
+        <w:t xml:space="preserve">Run 3 (Well Tuned): </w:t>
+      </w:r>
+    </w:p>
+    <w:p>
+      <w:pPr>
+        <w:pStyle w:val="Normal"/>
+        <w:numPr>
+          <w:ilvl w:val="0"/>
+          <w:numId w:val="0"/>
+        </w:numPr>
+        <w:ind w:hanging="0" w:left="720"/>
+        <w:jc w:val="both"/>
+        <w:rPr/>
+      </w:pPr>
+      <w:r>
+        <w:drawing>
+          <wp:anchor behindDoc="0" distT="0" distB="0" distL="0" distR="0" simplePos="0" locked="0" layoutInCell="0" allowOverlap="1" relativeHeight="6">
+            <wp:simplePos x="0" y="0"/>
+            <wp:positionH relativeFrom="column">
+              <wp:align>center</wp:align>
+            </wp:positionH>
+            <wp:positionV relativeFrom="paragraph">
+              <wp:posOffset>635</wp:posOffset>
+            </wp:positionV>
+            <wp:extent cx="5274310" cy="3703320"/>
+            <wp:effectExtent l="0" t="0" r="0" b="0"/>
+            <wp:wrapSquare wrapText="largest"/>
+            <wp:docPr id="5" name="Image3" descr=""/>
+            <wp:cNvGraphicFramePr>
+              <a:graphicFrameLocks xmlns:a="http://schemas.openxmlformats.org/drawingml/2006/main" noChangeAspect="1"/>
+            </wp:cNvGraphicFramePr>
+            <a:graphic xmlns:a="http://schemas.openxmlformats.org/drawingml/2006/main">
+              <a:graphicData uri="http://schemas.openxmlformats.org/drawingml/2006/picture">
+                <pic:pic xmlns:pic="http://schemas.openxmlformats.org/drawingml/2006/picture">
+                  <pic:nvPicPr>
+                    <pic:cNvPr id="5" name="Image3" descr=""/>
+                    <pic:cNvPicPr>
+                      <a:picLocks noChangeAspect="1" noChangeArrowheads="1"/>
+                    </pic:cNvPicPr>
+                  </pic:nvPicPr>
+                  <pic:blipFill>
+                    <a:blip r:embed="rId4"/>
+                    <a:stretch>
+                      <a:fillRect/>
+                    </a:stretch>
+                  </pic:blipFill>
+                  <pic:spPr bwMode="auto">
+                    <a:xfrm>
+                      <a:off x="0" y="0"/>
+                      <a:ext cx="5274310" cy="3703320"/>
+                    </a:xfrm>
+                    <a:prstGeom prst="rect">
+                      <a:avLst/>
+                    </a:prstGeom>
+                  </pic:spPr>
+                </pic:pic>
+              </a:graphicData>
+            </a:graphic>
+          </wp:anchor>
+        </w:drawing>
+      </w:r>
+      <w:r>
+        <w:rPr>
+          <w:rStyle w:val="IntenseReference"/>
+          <w:b w:val="false"/>
+          <w:bCs w:val="false"/>
+        </w:rPr>
+        <w:t>time_to_goal: 337.200</w:t>
+      </w:r>
+    </w:p>
+    <w:p>
+      <w:pPr>
+        <w:pStyle w:val="Normal"/>
+        <w:numPr>
+          <w:ilvl w:val="0"/>
+          <w:numId w:val="0"/>
+        </w:numPr>
+        <w:ind w:hanging="0" w:left="720"/>
+        <w:jc w:val="both"/>
+        <w:rPr/>
+      </w:pPr>
+      <w:r>
+        <w:rPr>
+          <w:rStyle w:val="IntenseReference"/>
+          <w:b w:val="false"/>
+          <w:bCs w:val="false"/>
+        </w:rPr>
+        <w:t>path_length: 864.204</w:t>
+      </w:r>
+    </w:p>
+    <w:p>
+      <w:pPr>
+        <w:pStyle w:val="Normal"/>
+        <w:numPr>
+          <w:ilvl w:val="0"/>
+          <w:numId w:val="0"/>
+        </w:numPr>
+        <w:ind w:hanging="0" w:left="720"/>
+        <w:jc w:val="both"/>
+        <w:rPr/>
+      </w:pPr>
+      <w:r>
+        <w:rPr>
+          <w:rStyle w:val="IntenseReference"/>
+          <w:b w:val="false"/>
+          <w:bCs w:val="false"/>
+        </w:rPr>
+        <w:t>avg_cross_track_error: 1.379</w:t>
+      </w:r>
+    </w:p>
+    <w:p>
+      <w:pPr>
+        <w:pStyle w:val="Normal"/>
+        <w:numPr>
+          <w:ilvl w:val="0"/>
+          <w:numId w:val="0"/>
+        </w:numPr>
+        <w:ind w:hanging="0" w:left="720"/>
+        <w:jc w:val="both"/>
+        <w:rPr/>
+      </w:pPr>
+      <w:r>
+        <w:rPr>
+          <w:rStyle w:val="IntenseReference"/>
+          <w:b w:val="false"/>
+          <w:bCs w:val="false"/>
+        </w:rPr>
+        <w:t>max_cross_track_error: 24.942</w:t>
+      </w:r>
+    </w:p>
+    <w:p>
+      <w:pPr>
+        <w:pStyle w:val="Normal"/>
+        <w:numPr>
+          <w:ilvl w:val="0"/>
+          <w:numId w:val="0"/>
+        </w:numPr>
+        <w:ind w:hanging="0" w:left="720"/>
+        <w:jc w:val="both"/>
+        <w:rPr/>
+      </w:pPr>
+      <w:r>
+        <w:rPr>
+          <w:rStyle w:val="IntenseReference"/>
+          <w:b w:val="false"/>
+          <w:bCs w:val="false"/>
+        </w:rPr>
+        <w:t>num_samples: 3371.000</w:t>
       </w:r>
     </w:p>
     <w:p>
@@ -1618,7 +1914,7 @@
         </w:rPr>
         <w:t xml:space="preserve">- Pygame (n.d.). Pygame Front Page — pygame v2.0.0.dev15 documentation. [online] www.pygame.org. Available at: </w:t>
       </w:r>
-      <w:hyperlink r:id="rId3">
+      <w:hyperlink r:id="rId5">
         <w:r>
           <w:rPr>
             <w:rStyle w:val="Hyperlink"/>
@@ -1630,16 +1926,14 @@
           <w:t>https://www.pygame.org/docs/</w:t>
         </w:r>
       </w:hyperlink>
-      <w:hyperlink r:id="rId4">
-        <w:r>
-          <w:rPr>
-            <w:rStyle w:val="IntenseReference"/>
-            <w:b w:val="false"/>
-            <w:bCs w:val="false"/>
-          </w:rPr>
-          <w:t>.</w:t>
-        </w:r>
-      </w:hyperlink>
+      <w:r>
+        <w:rPr>
+          <w:rStyle w:val="IntenseReference"/>
+          <w:b w:val="false"/>
+          <w:bCs w:val="false"/>
+        </w:rPr>
+        <w:t>.</w:t>
+      </w:r>
     </w:p>
     <w:p>
       <w:pPr>

</xml_diff>

<commit_message>
adding comments to PID code as its in the mark spec lol
</commit_message>
<xml_diff>
--- a/Robotics/Assignment1/Report/Report.docx
+++ b/Robotics/Assignment1/Report/Report.docx
@@ -855,6 +855,25 @@
       </w:pPr>
       <w:r>
         <w:rPr/>
+      </w:r>
+    </w:p>
+    <w:p>
+      <w:pPr>
+        <w:pStyle w:val="Normal"/>
+        <w:jc w:val="both"/>
+        <w:rPr>
+          <w:b/>
+          <w:bCs/>
+          <w:u w:val="single"/>
+        </w:rPr>
+      </w:pPr>
+      <w:r>
+        <w:rPr>
+          <w:b/>
+          <w:bCs/>
+          <w:u w:val="single"/>
+        </w:rPr>
+        <w:t>Figure 1</w:t>
       </w:r>
     </w:p>
     <w:tbl>
@@ -978,6 +997,10 @@
             </w:pPr>
             <w:r>
               <w:rPr/>
+              <w:t xml:space="preserve">1. </w:t>
+            </w:r>
+            <w:r>
+              <w:rPr/>
               <w:t>Under-damped</w:t>
             </w:r>
           </w:p>
@@ -1059,6 +1082,10 @@
               <w:spacing w:before="0" w:after="160"/>
               <w:rPr/>
             </w:pPr>
+            <w:r>
+              <w:rPr/>
+              <w:t xml:space="preserve">2. </w:t>
+            </w:r>
             <w:r>
               <w:rPr/>
               <w:t>Over-damped</w:t>
@@ -1144,6 +1171,10 @@
             </w:pPr>
             <w:r>
               <w:rPr/>
+              <w:t xml:space="preserve">3. </w:t>
+            </w:r>
+            <w:r>
+              <w:rPr/>
               <w:t>Well-tuned</w:t>
             </w:r>
           </w:p>
@@ -1268,6 +1299,26 @@
         <w:rPr/>
       </w:pPr>
       <w:r>
+        <w:rPr>
+          <w:rStyle w:val="IntenseReference"/>
+          <w:b w:val="false"/>
+          <w:bCs w:val="false"/>
+        </w:rPr>
+        <w:t>PID values in figure 1</w:t>
+      </w:r>
+    </w:p>
+    <w:p>
+      <w:pPr>
+        <w:pStyle w:val="Normal"/>
+        <w:numPr>
+          <w:ilvl w:val="0"/>
+          <w:numId w:val="0"/>
+        </w:numPr>
+        <w:ind w:hanging="0" w:left="720"/>
+        <w:jc w:val="both"/>
+        <w:rPr/>
+      </w:pPr>
+      <w:r>
         <w:drawing>
           <wp:anchor behindDoc="0" distT="0" distB="0" distL="0" distR="0" simplePos="0" locked="0" layoutInCell="0" allowOverlap="1" relativeHeight="4">
             <wp:simplePos x="0" y="0"/>
@@ -1555,7 +1606,35 @@
         <w:rPr>
           <w:rStyle w:val="IntenseReference"/>
         </w:rPr>
-        <w:t xml:space="preserve">Run 2 (Over Damped): </w:t>
+        <w:t>Run 2 (Over Damped):</w:t>
+      </w:r>
+    </w:p>
+    <w:p>
+      <w:pPr>
+        <w:pStyle w:val="Normal"/>
+        <w:numPr>
+          <w:ilvl w:val="0"/>
+          <w:numId w:val="0"/>
+        </w:numPr>
+        <w:ind w:hanging="0" w:left="720"/>
+        <w:jc w:val="both"/>
+        <w:rPr>
+          <w:rStyle w:val="IntenseReference"/>
+        </w:rPr>
+      </w:pPr>
+      <w:r>
+        <w:rPr>
+          <w:rStyle w:val="IntenseReference"/>
+          <w:b w:val="false"/>
+          <w:bCs w:val="false"/>
+        </w:rPr>
+        <w:t>PID values in figure 1</w:t>
+      </w:r>
+      <w:r>
+        <w:rPr>
+          <w:rStyle w:val="IntenseReference"/>
+        </w:rPr>
+        <w:t xml:space="preserve"> </w:t>
       </w:r>
     </w:p>
     <w:p>
@@ -1658,15 +1737,7 @@
           <w:b w:val="false"/>
           <w:bCs w:val="false"/>
         </w:rPr>
-        <w:t xml:space="preserve">path_length: </w:t>
-      </w:r>
-      <w:r>
-        <w:rPr>
-          <w:rStyle w:val="IntenseReference"/>
-          <w:b w:val="false"/>
-          <w:bCs w:val="false"/>
-        </w:rPr>
-        <w:t>N/A</w:t>
+        <w:t>path_length: N/A</w:t>
       </w:r>
     </w:p>
     <w:p>
@@ -1694,15 +1765,7 @@
           <w:b w:val="false"/>
           <w:bCs w:val="false"/>
         </w:rPr>
-        <w:t xml:space="preserve">avg_cross_track_error: </w:t>
-      </w:r>
-      <w:r>
-        <w:rPr>
-          <w:rStyle w:val="IntenseReference"/>
-          <w:b w:val="false"/>
-          <w:bCs w:val="false"/>
-        </w:rPr>
-        <w:t>N/A</w:t>
+        <w:t>avg_cross_track_error: N/A</w:t>
       </w:r>
     </w:p>
     <w:p>
@@ -1730,15 +1793,7 @@
           <w:b w:val="false"/>
           <w:bCs w:val="false"/>
         </w:rPr>
-        <w:t xml:space="preserve">max_cross_track_error: </w:t>
-      </w:r>
-      <w:r>
-        <w:rPr>
-          <w:rStyle w:val="IntenseReference"/>
-          <w:b w:val="false"/>
-          <w:bCs w:val="false"/>
-        </w:rPr>
-        <w:t>N/A</w:t>
+        <w:t>max_cross_track_error: N/A</w:t>
       </w:r>
     </w:p>
     <w:p>
@@ -1768,15 +1823,7 @@
           <w:b w:val="false"/>
           <w:bCs w:val="false"/>
         </w:rPr>
-        <w:t xml:space="preserve">num_samples: </w:t>
-      </w:r>
-      <w:r>
-        <w:rPr>
-          <w:rStyle w:val="IntenseReference"/>
-          <w:b w:val="false"/>
-          <w:bCs w:val="false"/>
-        </w:rPr>
-        <w:t>N/A</w:t>
+        <w:t>num_samples: N/A</w:t>
       </w:r>
     </w:p>
     <w:p>
@@ -1879,7 +1926,35 @@
         <w:rPr>
           <w:rStyle w:val="IntenseReference"/>
         </w:rPr>
-        <w:t xml:space="preserve">Run 3 (Well Tuned): </w:t>
+        <w:t>Run 3 (Well Tuned):</w:t>
+      </w:r>
+    </w:p>
+    <w:p>
+      <w:pPr>
+        <w:pStyle w:val="Normal"/>
+        <w:numPr>
+          <w:ilvl w:val="0"/>
+          <w:numId w:val="0"/>
+        </w:numPr>
+        <w:ind w:hanging="0" w:left="720"/>
+        <w:jc w:val="both"/>
+        <w:rPr>
+          <w:rStyle w:val="IntenseReference"/>
+        </w:rPr>
+      </w:pPr>
+      <w:r>
+        <w:rPr>
+          <w:rStyle w:val="IntenseReference"/>
+          <w:b w:val="false"/>
+          <w:bCs w:val="false"/>
+        </w:rPr>
+        <w:t>PID values in figure 1</w:t>
+      </w:r>
+      <w:r>
+        <w:rPr>
+          <w:rStyle w:val="IntenseReference"/>
+        </w:rPr>
+        <w:t xml:space="preserve"> </w:t>
       </w:r>
     </w:p>
     <w:p>
@@ -2118,24 +2193,40 @@
           <w:b w:val="false"/>
           <w:bCs w:val="false"/>
         </w:rPr>
-        <w:t>In the over-damped system the low proportional gain (kP) manifests in a weak error correction and the high derivative gain (kD) resists the motion of change heavily which both lead to a slow response. In test 2 this s shown to overshoot and not reach the target.</w:t>
-      </w:r>
-    </w:p>
-    <w:p>
-      <w:pPr>
-        <w:pStyle w:val="Normal"/>
-        <w:jc w:val="both"/>
-        <w:rPr>
-          <w:rStyle w:val="IntenseReference"/>
-        </w:rPr>
-      </w:pPr>
-      <w:r>
-        <w:rPr>
-          <w:rStyle w:val="IntenseReference"/>
-          <w:b w:val="false"/>
-          <w:bCs w:val="false"/>
-        </w:rPr>
-        <w:t>A well-tuned system the  proportional gain(kP),  derivative gain(kD) and integral (kI) are generally balanced in order to achieve a middle ground between speed and stability. This is shown in test 3 in which the max_error was kept to a similar amount than the under-damped system while having a longer track and only being approximately 2 seconds slower. The well-tuned system has a higher avg_cross_track_error than and under-damped as the error response inst as aggressive in a well-tuned system.</w:t>
+        <w:t>In the over-damped system the low proportional gain (kP) manifests in a weak error correction and the high derivative gain (kD) resists the motion of change heavily which both lead to a slow response. In test 2</w:t>
+      </w:r>
+      <w:r>
+        <w:rPr>
+          <w:rStyle w:val="IntenseReference"/>
+          <w:b w:val="false"/>
+          <w:bCs w:val="false"/>
+        </w:rPr>
+        <w:t xml:space="preserve"> this s shown to overshoot and not reach the target.</w:t>
+      </w:r>
+    </w:p>
+    <w:p>
+      <w:pPr>
+        <w:pStyle w:val="Normal"/>
+        <w:jc w:val="both"/>
+        <w:rPr>
+          <w:rStyle w:val="IntenseReference"/>
+        </w:rPr>
+      </w:pPr>
+      <w:r>
+        <w:rPr>
+          <w:rStyle w:val="IntenseReference"/>
+          <w:b w:val="false"/>
+          <w:bCs w:val="false"/>
+        </w:rPr>
+        <w:t>A well-tuned system the  proportional gain(kP),  derivative gain(kD) and integral (kI) are generally balanced in order to achieve a middle ground between speed and stability. This is shown in test 3</w:t>
+      </w:r>
+      <w:r>
+        <w:rPr>
+          <w:rStyle w:val="IntenseReference"/>
+          <w:b w:val="false"/>
+          <w:bCs w:val="false"/>
+        </w:rPr>
+        <w:t xml:space="preserve"> in which the max_error was kept to a similar amount than the under-damped system while having a longer track and only being approximately 2 seconds slower. The well-tuned system has a higher avg_cross_track_error than and under-damped as the error response inst as aggressive in a well-tuned system.</w:t>
       </w:r>
     </w:p>
     <w:p>
@@ -2199,21 +2290,7 @@
         <w:rPr>
           <w:rStyle w:val="IntenseReference"/>
         </w:rPr>
-        <w:t>References (</w:t>
-      </w:r>
-      <w:r>
-        <w:rPr>
-          <w:rStyle w:val="IntenseReference"/>
-          <w:b w:val="false"/>
-          <w:bCs w:val="false"/>
-        </w:rPr>
-        <w:t>Optional</w:t>
-      </w:r>
-      <w:r>
-        <w:rPr>
-          <w:rStyle w:val="IntenseReference"/>
-        </w:rPr>
-        <w:t>)</w:t>
+        <w:t>References</w:t>
       </w:r>
     </w:p>
     <w:p>
@@ -2330,7 +2407,9 @@
       </w:r>
     </w:p>
     <w:sectPr>
-      <w:headerReference w:type="default" r:id="rId7"/>
+      <w:headerReference w:type="even" r:id="rId7"/>
+      <w:headerReference w:type="default" r:id="rId8"/>
+      <w:headerReference w:type="first" r:id="rId9"/>
       <w:type w:val="nextPage"/>
       <w:pgSz w:w="11906" w:h="16838"/>
       <w:pgMar w:left="1440" w:right="1440" w:gutter="0" w:header="1440" w:top="2050" w:footer="0" w:bottom="1440"/>
@@ -2344,6 +2423,35 @@
 </file>
 
 <file path=word/header1.xml><?xml version="1.0" encoding="utf-8"?>
+<w:hdr xmlns:o="urn:schemas-microsoft-com:office:office" xmlns:r="http://schemas.openxmlformats.org/officeDocument/2006/relationships" xmlns:v="urn:schemas-microsoft-com:vml" xmlns:w="http://schemas.openxmlformats.org/wordprocessingml/2006/main" xmlns:w10="urn:schemas-microsoft-com:office:word" xmlns:wp="http://schemas.openxmlformats.org/drawingml/2006/wordprocessingDrawing" xmlns:wps="http://schemas.microsoft.com/office/word/2010/wordprocessingShape" xmlns:wpg="http://schemas.microsoft.com/office/word/2010/wordprocessingGroup" xmlns:mc="http://schemas.openxmlformats.org/markup-compatibility/2006" xmlns:wp14="http://schemas.microsoft.com/office/word/2010/wordprocessingDrawing" xmlns:w14="http://schemas.microsoft.com/office/word/2010/wordml" xmlns:w15="http://schemas.microsoft.com/office/word/2012/wordml" mc:Ignorable="w14 wp14 w15">
+  <w:p>
+    <w:pPr>
+      <w:pStyle w:val="Header"/>
+      <w:rPr/>
+    </w:pPr>
+    <w:r>
+      <w:rPr/>
+    </w:r>
+  </w:p>
+</w:hdr>
+</file>
+
+<file path=word/header2.xml><?xml version="1.0" encoding="utf-8"?>
+<w:hdr xmlns:o="urn:schemas-microsoft-com:office:office" xmlns:r="http://schemas.openxmlformats.org/officeDocument/2006/relationships" xmlns:v="urn:schemas-microsoft-com:vml" xmlns:w="http://schemas.openxmlformats.org/wordprocessingml/2006/main" xmlns:w10="urn:schemas-microsoft-com:office:word" xmlns:wp="http://schemas.openxmlformats.org/drawingml/2006/wordprocessingDrawing" xmlns:wps="http://schemas.microsoft.com/office/word/2010/wordprocessingShape" xmlns:wpg="http://schemas.microsoft.com/office/word/2010/wordprocessingGroup" xmlns:mc="http://schemas.openxmlformats.org/markup-compatibility/2006" xmlns:wp14="http://schemas.microsoft.com/office/word/2010/wordprocessingDrawing" xmlns:w14="http://schemas.microsoft.com/office/word/2010/wordml" xmlns:w15="http://schemas.microsoft.com/office/word/2012/wordml" mc:Ignorable="w14 wp14 w15">
+  <w:p>
+    <w:pPr>
+      <w:pStyle w:val="Header"/>
+      <w:rPr/>
+    </w:pPr>
+    <w:r>
+      <w:rPr/>
+      <w:t>Cameron Haynes (BI54LV) Robotics Assignment 1</w:t>
+    </w:r>
+  </w:p>
+</w:hdr>
+</file>
+
+<file path=word/header3.xml><?xml version="1.0" encoding="utf-8"?>
 <w:hdr xmlns:o="urn:schemas-microsoft-com:office:office" xmlns:r="http://schemas.openxmlformats.org/officeDocument/2006/relationships" xmlns:v="urn:schemas-microsoft-com:vml" xmlns:w="http://schemas.openxmlformats.org/wordprocessingml/2006/main" xmlns:w10="urn:schemas-microsoft-com:office:word" xmlns:wp="http://schemas.openxmlformats.org/drawingml/2006/wordprocessingDrawing" xmlns:wps="http://schemas.microsoft.com/office/word/2010/wordprocessingShape" xmlns:wpg="http://schemas.microsoft.com/office/word/2010/wordprocessingGroup" xmlns:mc="http://schemas.openxmlformats.org/markup-compatibility/2006" xmlns:wp14="http://schemas.microsoft.com/office/word/2010/wordprocessingDrawing" xmlns:w14="http://schemas.microsoft.com/office/word/2010/wordml" xmlns:w15="http://schemas.microsoft.com/office/word/2012/wordml" mc:Ignorable="w14 wp14 w15">
   <w:p>
     <w:pPr>

</xml_diff>